<commit_message>
captions and added photos to night and general
</commit_message>
<xml_diff>
--- a/Updated 7.13.25 creator agreement.docx
+++ b/Updated 7.13.25 creator agreement.docx
@@ -16,11 +16,13 @@
         <w:t>Date:</w:t>
       </w:r>
       <w:r>
-        <w:t xml:space="preserve"> July 13, 2025</w:t>
-      </w:r>
-      <w:r>
-        <w:br/>
-      </w:r>
+        <w:t xml:space="preserve"> </w:t>
+      </w:r>
+      <w:r>
+        <w:t>[date sent]</w:t>
+      </w:r>
+    </w:p>
+    <w:p>
       <w:r>
         <w:rPr>
           <w:b/>
@@ -55,13 +57,107 @@
         <w:t>Contact:</w:t>
       </w:r>
       <w:r>
-        <w:t xml:space="preserve"> contact@oneplusonecreatives.com</w:t>
-      </w:r>
-    </w:p>
-    <w:p>
-      <w:r>
+        <w:t xml:space="preserve"> </w:t>
+      </w:r>
+      <w:hyperlink r:id="rId5" w:history="1">
+        <w:r>
+          <w:rPr>
+            <w:rStyle w:val="Hyperlink"/>
+          </w:rPr>
+          <w:t>contact@oneplusonecreatives.com</w:t>
+        </w:r>
+      </w:hyperlink>
+    </w:p>
+    <w:p>
+      <w:r>
+        <w:t>Creator Permission Agreement</w:t>
+      </w:r>
+      <w:r>
+        <w:t xml:space="preserve">, </w:t>
+      </w:r>
+      <w:r>
+        <w:t>Version 1.</w:t>
+      </w:r>
+      <w:r>
+        <w:t>3</w:t>
+      </w:r>
+      <w:r>
+        <w:t xml:space="preserve"> - </w:t>
+      </w:r>
+      <w:r>
+        <w:t>August</w:t>
+      </w:r>
+      <w:r>
+        <w:t xml:space="preserve"> 2025</w:t>
+      </w:r>
+    </w:p>
+    <w:p>
+      <w:r>
+        <w:rPr>
+          <w:color w:val="153D63" w:themeColor="text2" w:themeTint="E6"/>
+        </w:rPr>
         <w:t> </w:t>
       </w:r>
+      <w:r>
+        <w:rPr>
+          <w:b/>
+          <w:bCs/>
+          <w:color w:val="153D63" w:themeColor="text2" w:themeTint="E6"/>
+        </w:rPr>
+        <w:t>TL;DR:</w:t>
+      </w:r>
+      <w:r>
+        <w:rPr>
+          <w:color w:val="153D63" w:themeColor="text2" w:themeTint="E6"/>
+        </w:rPr>
+        <w:t xml:space="preserve"> </w:t>
+      </w:r>
+      <w:r>
+        <w:t>I want to showcase your creative work on my non-commercial website (no ads, no sales, no profit). You keep all copyrights and can request removal anytime. I'll credit you however you want and won't modify your work without asking.</w:t>
+      </w:r>
+    </w:p>
+    <w:p>
+      <w:r>
+        <w:rPr>
+          <w:b/>
+          <w:bCs/>
+          <w:color w:val="C00000"/>
+        </w:rPr>
+        <w:t>Critical:</w:t>
+      </w:r>
+      <w:r>
+        <w:t xml:space="preserve"> If you upload unpublished work directly to my site, it becomes "published" forever (even after removal, traces remain online). This </w:t>
+      </w:r>
+      <w:r>
+        <w:rPr>
+          <w:i/>
+          <w:iCs/>
+        </w:rPr>
+        <w:t>could</w:t>
+      </w:r>
+      <w:r>
+        <w:t xml:space="preserve"> disqualify it from contests, galleries, publishers, or festivals that want "unpublished" work. Consider linking to your existing platforms instead, or only uploading experimental pieces you're not planning to submit professionally.</w:t>
+      </w:r>
+    </w:p>
+    <w:p>
+      <w:r>
+        <w:rPr>
+          <w:b/>
+          <w:bCs/>
+        </w:rPr>
+        <w:t>To accept:</w:t>
+      </w:r>
+      <w:r>
+        <w:t xml:space="preserve"> Email me saying you agree, include how you want to be credited, and list what work you're authorizing.</w:t>
+      </w:r>
+    </w:p>
+    <w:p>
+      <w:pPr>
+        <w:rPr>
+          <w:b/>
+          <w:bCs/>
+        </w:rPr>
+      </w:pPr>
     </w:p>
     <w:p>
       <w:r>
@@ -105,7 +201,28 @@
         <w:t xml:space="preserve"> found in red</w:t>
       </w:r>
       <w:r>
-        <w:t>, near the end (this only applies to content you upload directly to my site. Already-published work on YouTube, Spotify, Instagram, etc. isn't affected.)</w:t>
+        <w:t>, near the end (this only applies to content you upload directly to my site. Already-published work on YouTube, Spotify, Instagram, etc. isn't affected</w:t>
+      </w:r>
+      <w:r>
+        <w:t xml:space="preserve">, specifically </w:t>
+      </w:r>
+      <w:r>
+        <w:t xml:space="preserve">If </w:t>
+      </w:r>
+      <w:r>
+        <w:t>your work is</w:t>
+      </w:r>
+      <w:r>
+        <w:t xml:space="preserve"> already published on Spotify, YouTube, or other platforms, </w:t>
+      </w:r>
+      <w:r>
+        <w:t xml:space="preserve">sharing links on this website </w:t>
+      </w:r>
+      <w:r>
+        <w:t>carries no additional risk</w:t>
+      </w:r>
+      <w:r>
+        <w:t>)</w:t>
       </w:r>
     </w:p>
     <w:p>
@@ -116,7 +233,7 @@
     <w:p>
       <w:r>
         <w:pict w14:anchorId="0C68F667">
-          <v:rect id="_x0000_i1139" style="width:0;height:1.5pt" o:hralign="center" o:hrstd="t" o:hr="t" fillcolor="#a0a0a0" stroked="f"/>
+          <v:rect id="_x0000_i1025" style="width:0;height:1.5pt" o:hralign="center" o:hrstd="t" o:hr="t" fillcolor="#a0a0a0" stroked="f"/>
         </w:pict>
       </w:r>
     </w:p>
@@ -131,6 +248,7 @@
     </w:p>
     <w:p>
       <w:r>
+        <w:lastRenderedPageBreak/>
         <w:t> </w:t>
       </w:r>
     </w:p>
@@ -185,7 +303,6 @@
     </w:p>
     <w:p>
       <w:r>
-        <w:lastRenderedPageBreak/>
         <w:t> </w:t>
       </w:r>
     </w:p>
@@ -195,7 +312,14 @@
           <w:b/>
           <w:bCs/>
         </w:rPr>
-        <w:t>Main warning for hosted content:</w:t>
+        <w:t>What happens to your</w:t>
+      </w:r>
+      <w:r>
+        <w:rPr>
+          <w:b/>
+          <w:bCs/>
+        </w:rPr>
+        <w:t xml:space="preserve"> hosted content:</w:t>
       </w:r>
       <w:r>
         <w:t xml:space="preserve"> • Once on the site, your work is "published"</w:t>
@@ -215,6 +339,13 @@
       </w:r>
     </w:p>
     <w:p>
+      <w:pPr>
+        <w:rPr>
+          <w:i/>
+          <w:iCs/>
+          <w:color w:val="EE0000"/>
+        </w:rPr>
+      </w:pPr>
       <w:r>
         <w:rPr>
           <w:b/>
@@ -223,10 +354,64 @@
         <w:t>How to accept:</w:t>
       </w:r>
       <w:r>
-        <w:t xml:space="preserve"> • Email me the following: "I agree to the Creator Permission Agreement terms dated [whenever this was sent]"</w:t>
-      </w:r>
-      <w:r>
-        <w:br/>
+        <w:t xml:space="preserve"> • </w:t>
+      </w:r>
+      <w:r>
+        <w:t xml:space="preserve">Reply to this email or contact me however you like with a written acknowledgement that you understand and agree to the terms in this letter. A simple </w:t>
+      </w:r>
+      <w:r>
+        <w:t>"I</w:t>
+      </w:r>
+      <w:r>
+        <w:t xml:space="preserve"> allow you to feature my work on oneplusonecreatives.com” or “I </w:t>
+      </w:r>
+      <w:r>
+        <w:t xml:space="preserve"> agree to the</w:t>
+      </w:r>
+      <w:r>
+        <w:t xml:space="preserve"> terms in this</w:t>
+      </w:r>
+      <w:r>
+        <w:t xml:space="preserve"> Creator Permission Agreement</w:t>
+      </w:r>
+      <w:r>
+        <w:t xml:space="preserve">” </w:t>
+      </w:r>
+      <w:r>
+        <w:rPr>
+          <w:color w:val="EE0000"/>
+        </w:rPr>
+        <w:t>(</w:t>
+      </w:r>
+      <w:r>
+        <w:rPr>
+          <w:i/>
+          <w:iCs/>
+          <w:color w:val="EE0000"/>
+        </w:rPr>
+        <w:t xml:space="preserve">If there is anything you want to </w:t>
+      </w:r>
+      <w:proofErr w:type="gramStart"/>
+      <w:r>
+        <w:rPr>
+          <w:i/>
+          <w:iCs/>
+          <w:color w:val="EE0000"/>
+        </w:rPr>
+        <w:t>alter,</w:t>
+      </w:r>
+      <w:proofErr w:type="gramEnd"/>
+      <w:r>
+        <w:rPr>
+          <w:i/>
+          <w:iCs/>
+          <w:color w:val="EE0000"/>
+        </w:rPr>
+        <w:t xml:space="preserve"> I will accommodate any requests that I can. I’m doing this for you!)</w:t>
+      </w:r>
+    </w:p>
+    <w:p>
+      <w:r>
         <w:t xml:space="preserve">• Include your desired name to be displayed, and the specific works you're authorizing — or </w:t>
       </w:r>
       <w:r>
@@ -238,8 +423,13 @@
       </w:r>
       <w:r>
         <w:br/>
-        <w:t>• For hosted content: Confirm you understand the publication implications</w:t>
-      </w:r>
+        <w:t xml:space="preserve">• For hosted content: Confirm you understand the </w:t>
+      </w:r>
+      <w:proofErr w:type="gramStart"/>
+      <w:r>
+        <w:t>publication implications</w:t>
+      </w:r>
+      <w:proofErr w:type="gramEnd"/>
     </w:p>
     <w:p>
       <w:r>
@@ -249,7 +439,7 @@
     <w:p>
       <w:r>
         <w:pict w14:anchorId="31C18A43">
-          <v:rect id="_x0000_i1140" style="width:0;height:1.5pt" o:hralign="center" o:hrstd="t" o:hr="t" fillcolor="#a0a0a0" stroked="f"/>
+          <v:rect id="_x0000_i1026" style="width:0;height:1.5pt" o:hralign="center" o:hrstd="t" o:hr="t" fillcolor="#a0a0a0" stroked="f"/>
         </w:pict>
       </w:r>
     </w:p>
@@ -276,7 +466,11 @@
         <w:t>2.1 Hosted Content</w:t>
       </w:r>
       <w:r>
-        <w:t xml:space="preserve"> For content hosted directly on the website (visual arts, written work, digital creations, crafts, and embedded videos), you grant oneplusonecreatives.com a non-exclusive, worldwide, royalty-free license to: • Publish, display, and distribute the work on the website</w:t>
+        <w:t xml:space="preserve"> For content hosted directly on the website (visual arts, written work, digital creations, crafts, and embedded videos), you grant oneplusonecreatives.com a non-exclusive, worldwide, royalty-free license to: • Publish, display, and distribute the work on </w:t>
+      </w:r>
+      <w:r>
+        <w:lastRenderedPageBreak/>
+        <w:t>the website</w:t>
       </w:r>
       <w:r>
         <w:br/>
@@ -320,7 +514,7 @@
     <w:p>
       <w:r>
         <w:pict w14:anchorId="68E1F2B2">
-          <v:rect id="_x0000_i1141" style="width:0;height:1.5pt" o:hralign="center" o:hrstd="t" o:hr="t" fillcolor="#a0a0a0" stroked="f"/>
+          <v:rect id="_x0000_i1027" style="width:0;height:1.5pt" o:hralign="center" o:hrstd="t" o:hr="t" fillcolor="#a0a0a0" stroked="f"/>
         </w:pict>
       </w:r>
     </w:p>
@@ -344,7 +538,6 @@
           <w:b/>
           <w:bCs/>
         </w:rPr>
-        <w:lastRenderedPageBreak/>
         <w:t>3.1 Copyright Ownership</w:t>
       </w:r>
       <w:r>
@@ -428,11 +621,15 @@
         <w:t>3.5 Content Integrity</w:t>
       </w:r>
       <w:r>
-        <w:t xml:space="preserve"> I won't change your work without asking you first. I might resize images or compress files for the web, but that's it.</w:t>
-      </w:r>
-    </w:p>
-    <w:p>
-      <w:r>
+        <w:t xml:space="preserve"> I won't change your work without asking you first</w:t>
+      </w:r>
+      <w:r>
+        <w:t>, examples of this would be cropping or adding a border. I will not make changes without consent.</w:t>
+      </w:r>
+    </w:p>
+    <w:p>
+      <w:r>
+        <w:lastRenderedPageBreak/>
         <w:t> </w:t>
       </w:r>
     </w:p>
@@ -472,6 +669,9 @@
         <w:br/>
         <w:t>• Explicit encouragement of violence or harm</w:t>
       </w:r>
+      <w:r>
+        <w:t xml:space="preserve"> </w:t>
+      </w:r>
     </w:p>
     <w:p>
       <w:r>
@@ -481,7 +681,7 @@
     <w:p>
       <w:r>
         <w:pict w14:anchorId="3F288602">
-          <v:rect id="_x0000_i1142" style="width:0;height:1.5pt" o:hralign="center" o:hrstd="t" o:hr="t" fillcolor="#a0a0a0" stroked="f"/>
+          <v:rect id="_x0000_i1028" style="width:0;height:1.5pt" o:hralign="center" o:hrstd="t" o:hr="t" fillcolor="#a0a0a0" stroked="f"/>
         </w:pict>
       </w:r>
     </w:p>
@@ -501,16 +701,25 @@
     </w:p>
     <w:p>
       <w:r>
-        <w:lastRenderedPageBreak/>
         <w:t>By submitting content, you represent and warrant that: • You either:</w:t>
       </w:r>
       <w:r>
         <w:br/>
-        <w:t>o Are the sole creator and copyright owner of the work, OR</w:t>
+      </w:r>
+      <w:r>
+        <w:t>•</w:t>
+      </w:r>
+      <w:r>
+        <w:t xml:space="preserve"> Are the sole creator and copyright owner of the work, OR</w:t>
       </w:r>
       <w:r>
         <w:br/>
-        <w:t>o Have obtained all necessary rights, licenses, and permissions from all copyright owners, collaborators, and rights holders to grant the permissions in this agreement</w:t>
+      </w:r>
+      <w:r>
+        <w:t>•</w:t>
+      </w:r>
+      <w:r>
+        <w:t xml:space="preserve"> Have obtained all necessary rights, licenses, and permissions from all copyright owners, collaborators, and rights holders to grant the permissions in this agreement</w:t>
       </w:r>
       <w:r>
         <w:br/>
@@ -545,7 +754,7 @@
     <w:p>
       <w:r>
         <w:pict w14:anchorId="10A9D16C">
-          <v:rect id="_x0000_i1143" style="width:0;height:1.5pt" o:hralign="center" o:hrstd="t" o:hr="t" fillcolor="#a0a0a0" stroked="f"/>
+          <v:rect id="_x0000_i1029" style="width:0;height:1.5pt" o:hralign="center" o:hrstd="t" o:hr="t" fillcolor="#a0a0a0" stroked="f"/>
         </w:pict>
       </w:r>
     </w:p>
@@ -586,6 +795,7 @@
           <w:b/>
           <w:bCs/>
         </w:rPr>
+        <w:lastRenderedPageBreak/>
         <w:t>5.2 Indemnification</w:t>
       </w:r>
       <w:r>
@@ -617,7 +827,7 @@
     <w:p>
       <w:r>
         <w:pict w14:anchorId="5DD3D5C7">
-          <v:rect id="_x0000_i1144" style="width:0;height:1.5pt" o:hralign="center" o:hrstd="t" o:hr="t" fillcolor="#a0a0a0" stroked="f"/>
+          <v:rect id="_x0000_i1030" style="width:0;height:1.5pt" o:hralign="center" o:hrstd="t" o:hr="t" fillcolor="#a0a0a0" stroked="f"/>
         </w:pict>
       </w:r>
     </w:p>
@@ -644,7 +854,19 @@
         <w:t>6.1 Governing Law</w:t>
       </w:r>
       <w:r>
-        <w:t xml:space="preserve"> This agreement is governed by the laws of [YOUR STATE], United States.</w:t>
+        <w:t xml:space="preserve"> This agreement is governed by the laws of </w:t>
+      </w:r>
+      <w:r>
+        <w:t>California</w:t>
+      </w:r>
+      <w:r>
+        <w:t>,</w:t>
+      </w:r>
+      <w:r>
+        <w:t xml:space="preserve"> </w:t>
+      </w:r>
+      <w:r>
+        <w:t>United States.</w:t>
       </w:r>
     </w:p>
     <w:p>
@@ -658,7 +880,6 @@
           <w:b/>
           <w:bCs/>
         </w:rPr>
-        <w:lastRenderedPageBreak/>
         <w:t>6.2 Entire Agreement</w:t>
       </w:r>
       <w:r>
@@ -698,6 +919,9 @@
       <w:r>
         <w:t xml:space="preserve"> If any provision is found unenforceable, the remaining provisions shall continue in effect.</w:t>
       </w:r>
+      <w:r>
+        <w:t xml:space="preserve"> </w:t>
+      </w:r>
     </w:p>
     <w:p>
       <w:r>
@@ -707,7 +931,7 @@
     <w:p>
       <w:r>
         <w:pict w14:anchorId="22BD2051">
-          <v:rect id="_x0000_i1145" style="width:0;height:1.5pt" o:hralign="center" o:hrstd="t" o:hr="t" fillcolor="#a0a0a0" stroked="f"/>
+          <v:rect id="_x0000_i1031" style="width:0;height:1.5pt" o:hralign="center" o:hrstd="t" o:hr="t" fillcolor="#a0a0a0" stroked="f"/>
         </w:pict>
       </w:r>
     </w:p>
@@ -757,6 +981,7 @@
         </w:numPr>
       </w:pPr>
       <w:r>
+        <w:lastRenderedPageBreak/>
         <w:t>Your explicit agreement to these terms via email</w:t>
       </w:r>
     </w:p>
@@ -829,7 +1054,6 @@
         </w:numPr>
       </w:pPr>
       <w:r>
-        <w:lastRenderedPageBreak/>
         <w:t>Rights Disclosure:</w:t>
       </w:r>
       <w:r>
@@ -919,7 +1143,7 @@
     <w:p>
       <w:r>
         <w:pict w14:anchorId="4C8D81EA">
-          <v:rect id="_x0000_i1146" style="width:0;height:1.5pt" o:hralign="center" o:hrstd="t" o:hr="t" fillcolor="#a0a0a0" stroked="f"/>
+          <v:rect id="_x0000_i1032" style="width:0;height:1.5pt" o:hralign="center" o:hrstd="t" o:hr="t" fillcolor="#a0a0a0" stroked="f"/>
         </w:pict>
       </w:r>
     </w:p>
@@ -934,6 +1158,7 @@
     </w:p>
     <w:p>
       <w:r>
+        <w:lastRenderedPageBreak/>
         <w:t> </w:t>
       </w:r>
     </w:p>
@@ -948,6 +1173,12 @@
       </w:r>
     </w:p>
     <w:p>
+      <w:pPr>
+        <w:rPr>
+          <w:b/>
+          <w:bCs/>
+        </w:rPr>
+      </w:pPr>
       <w:r>
         <w:rPr>
           <w:b/>
@@ -955,8 +1186,28 @@
         </w:rPr>
         <w:t>Please include:</w:t>
       </w:r>
-      <w:r>
-        <w:t xml:space="preserve"> • "I agree to the Creator Permission Agreement terms, (properly dated).</w:t>
+    </w:p>
+    <w:p>
+      <w:r>
+        <w:t xml:space="preserve"> • "</w:t>
+      </w:r>
+      <w:r>
+        <w:t>I agree to the Creator Permission Agreement terms, Version 1.</w:t>
+      </w:r>
+      <w:r>
+        <w:t>3</w:t>
+      </w:r>
+      <w:r>
+        <w:t xml:space="preserve"> dated </w:t>
+      </w:r>
+      <w:r>
+        <w:t xml:space="preserve">August </w:t>
+      </w:r>
+      <w:r>
+        <w:t>2025</w:t>
+      </w:r>
+      <w:r>
+        <w:t>.</w:t>
       </w:r>
       <w:r>
         <w:br/>
@@ -997,7 +1248,6 @@
     </w:p>
     <w:p>
       <w:r>
-        <w:lastRenderedPageBreak/>
         <w:t> </w:t>
       </w:r>
     </w:p>
@@ -1014,7 +1264,7 @@
     <w:p>
       <w:r>
         <w:pict w14:anchorId="6BBDDA94">
-          <v:rect id="_x0000_i1147" style="width:0;height:1.5pt" o:hralign="center" o:hrstd="t" o:hr="t" fillcolor="#a0a0a0" stroked="f"/>
+          <v:rect id="_x0000_i1033" style="width:0;height:1.5pt" o:hralign="center" o:hrstd="t" o:hr="t" fillcolor="#a0a0a0" stroked="f"/>
         </w:pict>
       </w:r>
     </w:p>
@@ -1082,6 +1332,7 @@
     </w:p>
     <w:p>
       <w:r>
+        <w:lastRenderedPageBreak/>
         <w:t>Once I post your work on the website, it's considered "published" forever. Even if you ask me to remove it later, traces might remain in: • Google's cache</w:t>
       </w:r>
       <w:r>
@@ -1147,7 +1398,6 @@
           <w:b/>
           <w:bCs/>
         </w:rPr>
-        <w:lastRenderedPageBreak/>
         <w:t>Art World:</w:t>
       </w:r>
       <w:r>
@@ -1256,6 +1506,7 @@
           <w:b/>
           <w:bCs/>
         </w:rPr>
+        <w:lastRenderedPageBreak/>
         <w:t>Instead of publishing on my website first, consider sharing:</w:t>
       </w:r>
       <w:r>
@@ -1302,11 +1553,7 @@
     </w:p>
     <w:p>
       <w:r>
-        <w:t xml:space="preserve">This way, I help promote your commercial work while giving you a place to share your other creative explorations. Don’t publish directly onto this website if you plan on submitting this to a gallery/publisher/festival someday. Save your strongest work for yourself, and in a way </w:t>
-      </w:r>
-      <w:r>
-        <w:lastRenderedPageBreak/>
-        <w:t>that is still marketable if that is your goal. If that’s not what you want, I’d love to showcase whatever you have! Honestly, I can do that just by directing traffic your way.</w:t>
+        <w:t>This way, I help promote your commercial work while giving you a place to share your other creative explorations. Don’t publish directly onto this website if you plan on submitting this to a gallery/publisher/festival someday. Save your strongest work for yourself, and in a way that is still marketable if that is your goal. If that’s not what you want, I’d love to showcase whatever you have! Honestly, I can do that just by directing traffic your way.</w:t>
       </w:r>
     </w:p>
     <w:p>
@@ -1386,7 +1633,11 @@
       </w:r>
       <w:r>
         <w:br/>
-        <w:t>Consider submitting works you're proud of but aren't planning to submit to professional venues. This allows you to build online presence while preserving your strongest pieces for opportunities that may advance your creative career. I am not doing this for money, and I would hate to get in the way of you getting yours!</w:t>
+        <w:t xml:space="preserve">Consider submitting works you're proud of but aren't planning to submit to professional venues. This allows you to build online presence while preserving your strongest pieces for </w:t>
+      </w:r>
+      <w:r>
+        <w:lastRenderedPageBreak/>
+        <w:t>opportunities that may advance your creative career. I am not doing this for money, and I would hate to get in the way of you getting yours!</w:t>
       </w:r>
     </w:p>
     <w:p>
@@ -1443,7 +1694,7 @@
     <w:p>
       <w:r>
         <w:pict w14:anchorId="6D77412C">
-          <v:rect id="_x0000_i1148" style="width:0;height:1.5pt" o:hralign="center" o:hrstd="t" o:hr="t" fillcolor="#a0a0a0" stroked="f"/>
+          <v:rect id="_x0000_i1034" style="width:0;height:1.5pt" o:hralign="center" o:hrstd="t" o:hr="t" fillcolor="#a0a0a0" stroked="f"/>
         </w:pict>
       </w:r>
     </w:p>
@@ -1453,7 +1704,6 @@
           <w:b/>
           <w:bCs/>
         </w:rPr>
-        <w:lastRenderedPageBreak/>
         <w:t>Thank you for taking the time to read through all of this.</w:t>
       </w:r>
       <w:r>

</xml_diff>